<commit_message>
Week 9 Revision 2
</commit_message>
<xml_diff>
--- a/Week9/2015011308_唐适之/Revision.docx
+++ b/Week9/2015011308_唐适之/Revision.docx
@@ -1688,6 +1688,9 @@
           <w:ilvl w:val="0"/>
           <w:numId w:val="1"/>
         </w:numPr>
+        <w:rPr>
+          <w:rFonts w:hint="eastAsia"/>
+        </w:rPr>
       </w:pPr>
       <w:r>
         <w:t>Corresponding Revision 1</w:t>
@@ -1714,8 +1717,6 @@
         </w:rPr>
         <w:t>.</w:t>
       </w:r>
-      <w:bookmarkStart w:id="0" w:name="_GoBack"/>
-      <w:bookmarkEnd w:id="0"/>
     </w:p>
     <w:p>
       <w:pPr>
@@ -7355,8 +7356,8 @@
           <w:rFonts w:hint="eastAsia"/>
         </w:rPr>
       </w:pPr>
-      <w:bookmarkStart w:id="1" w:name="__DdeLink__418_1944711949"/>
-      <w:bookmarkEnd w:id="1"/>
+      <w:bookmarkStart w:id="0" w:name="__DdeLink__418_1944711949"/>
+      <w:bookmarkEnd w:id="0"/>
       <w:r>
         <w:t xml:space="preserve">Returned Form </w:t>
       </w:r>
@@ -7366,6 +7367,1723 @@
         </w:rPr>
         <w:t>2</w:t>
       </w:r>
+    </w:p>
+    <w:p>
+      <w:pPr>
+        <w:pStyle w:val="2"/>
+        <w:jc w:val="center"/>
+        <w:rPr>
+          <w:rFonts w:ascii="Arial" w:hAnsi="Arial" w:cs="Arial"/>
+          <w:sz w:val="24"/>
+          <w:szCs w:val="24"/>
+        </w:rPr>
+      </w:pPr>
+      <w:r>
+        <w:rPr>
+          <w:rFonts w:ascii="Arial" w:hAnsi="Arial" w:cs="Arial"/>
+          <w:sz w:val="24"/>
+          <w:szCs w:val="24"/>
+        </w:rPr>
+        <w:t>Review Form</w:t>
+      </w:r>
+    </w:p>
+    <w:p>
+      <w:pPr>
+        <w:rPr>
+          <w:rFonts w:ascii="Arial" w:eastAsia="微软雅黑" w:hAnsi="Arial" w:cs="Arial"/>
+          <w:b/>
+          <w:color w:val="215868"/>
+          <w:sz w:val="20"/>
+        </w:rPr>
+      </w:pPr>
+      <w:r>
+        <w:rPr>
+          <w:rFonts w:ascii="Arial" w:eastAsia="微软雅黑" w:hAnsi="Arial" w:cs="Arial"/>
+          <w:b/>
+          <w:color w:val="215868"/>
+          <w:sz w:val="20"/>
+        </w:rPr>
+        <w:t>Reviewer’s Name:</w:t>
+      </w:r>
+      <w:r>
+        <w:rPr>
+          <w:rFonts w:ascii="Arial" w:eastAsia="微软雅黑" w:hAnsi="Arial" w:cs="Arial"/>
+          <w:b/>
+          <w:color w:val="215868"/>
+          <w:sz w:val="20"/>
+        </w:rPr>
+        <w:t xml:space="preserve"> </w:t>
+      </w:r>
+      <w:r>
+        <w:rPr>
+          <w:rFonts w:ascii="Arial" w:eastAsia="微软雅黑" w:hAnsi="Arial" w:cs="Arial"/>
+          <w:b/>
+          <w:color w:val="215868"/>
+          <w:sz w:val="20"/>
+        </w:rPr>
+        <w:t>_</w:t>
+      </w:r>
+      <w:r>
+        <w:rPr>
+          <w:rFonts w:ascii="Arial" w:eastAsia="微软雅黑" w:hAnsi="Arial" w:cs="Arial"/>
+          <w:b/>
+          <w:color w:val="215868"/>
+          <w:sz w:val="20"/>
+        </w:rPr>
+        <w:t>_</w:t>
+      </w:r>
+      <w:r>
+        <w:rPr>
+          <w:rFonts w:ascii="Arial" w:eastAsia="微软雅黑" w:hAnsi="Arial" w:cs="Arial" w:hint="eastAsia"/>
+          <w:b/>
+          <w:color w:val="215868"/>
+          <w:sz w:val="20"/>
+        </w:rPr>
+        <w:t>谭懿峻</w:t>
+      </w:r>
+      <w:r>
+        <w:rPr>
+          <w:rFonts w:ascii="Arial" w:eastAsia="微软雅黑" w:hAnsi="Arial" w:cs="Arial"/>
+          <w:b/>
+          <w:color w:val="215868"/>
+          <w:sz w:val="20"/>
+        </w:rPr>
+        <w:t xml:space="preserve">_ Reviewer’s </w:t>
+      </w:r>
+      <w:r>
+        <w:rPr>
+          <w:rFonts w:ascii="Arial" w:eastAsia="微软雅黑" w:hAnsi="Arial" w:cs="Arial"/>
+          <w:b/>
+          <w:color w:val="215868"/>
+          <w:sz w:val="20"/>
+        </w:rPr>
+        <w:t>Student No.: __2015011292</w:t>
+      </w:r>
+      <w:r>
+        <w:rPr>
+          <w:rFonts w:ascii="Arial" w:eastAsia="微软雅黑" w:hAnsi="Arial" w:cs="Arial"/>
+          <w:b/>
+          <w:color w:val="215868"/>
+          <w:sz w:val="20"/>
+        </w:rPr>
+        <w:t>__ Date</w:t>
+      </w:r>
+      <w:r>
+        <w:rPr>
+          <w:rFonts w:ascii="Arial" w:eastAsia="微软雅黑" w:hAnsi="Arial" w:cs="Arial"/>
+          <w:b/>
+          <w:color w:val="215868"/>
+          <w:sz w:val="20"/>
+        </w:rPr>
+        <w:t>：</w:t>
+      </w:r>
+      <w:r>
+        <w:rPr>
+          <w:rFonts w:ascii="Arial" w:eastAsia="微软雅黑" w:hAnsi="Arial" w:cs="Arial"/>
+          <w:b/>
+          <w:color w:val="215868"/>
+          <w:sz w:val="20"/>
+        </w:rPr>
+        <w:t>__05-03</w:t>
+      </w:r>
+      <w:r>
+        <w:rPr>
+          <w:rFonts w:ascii="Arial" w:eastAsia="微软雅黑" w:hAnsi="Arial" w:cs="Arial"/>
+          <w:b/>
+          <w:color w:val="215868"/>
+          <w:sz w:val="20"/>
+        </w:rPr>
+        <w:t>_</w:t>
+      </w:r>
+    </w:p>
+    <w:tbl>
+      <w:tblPr>
+        <w:tblStyle w:val="1-4"/>
+        <w:tblW w:w="0" w:type="auto"/>
+        <w:tblLook w:val="04A0" w:firstRow="1" w:lastRow="0" w:firstColumn="1" w:lastColumn="0" w:noHBand="0" w:noVBand="1"/>
+      </w:tblPr>
+      <w:tblGrid>
+        <w:gridCol w:w="3369"/>
+        <w:gridCol w:w="5487"/>
+      </w:tblGrid>
+      <w:tr>
+        <w:trPr>
+          <w:cnfStyle w:val="100000000000" w:firstRow="1" w:lastRow="0" w:firstColumn="0" w:lastColumn="0" w:oddVBand="0" w:evenVBand="0" w:oddHBand="0" w:evenHBand="0" w:firstRowFirstColumn="0" w:firstRowLastColumn="0" w:lastRowFirstColumn="0" w:lastRowLastColumn="0"/>
+          <w:trHeight w:val="489"/>
+        </w:trPr>
+        <w:tc>
+          <w:tcPr>
+            <w:cnfStyle w:val="001000000000" w:firstRow="0" w:lastRow="0" w:firstColumn="1" w:lastColumn="0" w:oddVBand="0" w:evenVBand="0" w:oddHBand="0" w:evenHBand="0" w:firstRowFirstColumn="0" w:firstRowLastColumn="0" w:lastRowFirstColumn="0" w:lastRowLastColumn="0"/>
+            <w:tcW w:w="3369" w:type="dxa"/>
+            <w:vAlign w:val="center"/>
+          </w:tcPr>
+          <w:p>
+            <w:pPr>
+              <w:ind w:firstLine="400"/>
+              <w:jc w:val="center"/>
+              <w:rPr>
+                <w:rFonts w:ascii="Arial" w:hAnsi="Arial" w:cs="Arial"/>
+                <w:b w:val="0"/>
+                <w:sz w:val="20"/>
+                <w:szCs w:val="24"/>
+              </w:rPr>
+            </w:pPr>
+            <w:r>
+              <w:rPr>
+                <w:rFonts w:ascii="Arial" w:hAnsi="Arial" w:cs="Arial"/>
+                <w:sz w:val="20"/>
+                <w:szCs w:val="24"/>
+              </w:rPr>
+              <w:t>Makefile</w:t>
+            </w:r>
+          </w:p>
+          <w:p>
+            <w:pPr>
+              <w:ind w:firstLine="400"/>
+              <w:jc w:val="center"/>
+              <w:rPr>
+                <w:rFonts w:ascii="Arial" w:hAnsi="Arial" w:cs="Arial"/>
+                <w:b w:val="0"/>
+                <w:sz w:val="20"/>
+                <w:szCs w:val="24"/>
+              </w:rPr>
+            </w:pPr>
+            <w:r>
+              <w:rPr>
+                <w:rFonts w:ascii="Arial" w:hAnsi="Arial" w:cs="Arial"/>
+                <w:sz w:val="20"/>
+                <w:szCs w:val="24"/>
+              </w:rPr>
+              <w:t>(10%)</w:t>
+            </w:r>
+          </w:p>
+        </w:tc>
+        <w:tc>
+          <w:tcPr>
+            <w:tcW w:w="5487" w:type="dxa"/>
+            <w:vAlign w:val="center"/>
+          </w:tcPr>
+          <w:p>
+            <w:pPr>
+              <w:ind w:firstLine="400"/>
+              <w:jc w:val="center"/>
+              <w:cnfStyle w:val="100000000000" w:firstRow="1" w:lastRow="0" w:firstColumn="0" w:lastColumn="0" w:oddVBand="0" w:evenVBand="0" w:oddHBand="0" w:evenHBand="0" w:firstRowFirstColumn="0" w:firstRowLastColumn="0" w:lastRowFirstColumn="0" w:lastRowLastColumn="0"/>
+              <w:rPr>
+                <w:rFonts w:ascii="Arial" w:hAnsi="Arial" w:cs="Arial"/>
+                <w:sz w:val="20"/>
+                <w:szCs w:val="24"/>
+              </w:rPr>
+            </w:pPr>
+            <w:r>
+              <w:rPr>
+                <w:rFonts w:ascii="Arial" w:hAnsi="Arial" w:cs="Arial"/>
+                <w:sz w:val="20"/>
+                <w:szCs w:val="24"/>
+              </w:rPr>
+              <w:t>10</w:t>
+            </w:r>
+          </w:p>
+        </w:tc>
+      </w:tr>
+      <w:tr>
+        <w:trPr>
+          <w:cnfStyle w:val="000000100000" w:firstRow="0" w:lastRow="0" w:firstColumn="0" w:lastColumn="0" w:oddVBand="0" w:evenVBand="0" w:oddHBand="1" w:evenHBand="0" w:firstRowFirstColumn="0" w:firstRowLastColumn="0" w:lastRowFirstColumn="0" w:lastRowLastColumn="0"/>
+          <w:trHeight w:val="489"/>
+        </w:trPr>
+        <w:tc>
+          <w:tcPr>
+            <w:cnfStyle w:val="001000000000" w:firstRow="0" w:lastRow="0" w:firstColumn="1" w:lastColumn="0" w:oddVBand="0" w:evenVBand="0" w:oddHBand="0" w:evenHBand="0" w:firstRowFirstColumn="0" w:firstRowLastColumn="0" w:lastRowFirstColumn="0" w:lastRowLastColumn="0"/>
+            <w:tcW w:w="3369" w:type="dxa"/>
+            <w:vAlign w:val="center"/>
+          </w:tcPr>
+          <w:p>
+            <w:pPr>
+              <w:ind w:firstLine="400"/>
+              <w:jc w:val="center"/>
+              <w:rPr>
+                <w:rFonts w:ascii="Arial" w:hAnsi="Arial" w:cs="Arial"/>
+                <w:b w:val="0"/>
+                <w:sz w:val="20"/>
+                <w:szCs w:val="24"/>
+              </w:rPr>
+            </w:pPr>
+            <w:r>
+              <w:rPr>
+                <w:rFonts w:ascii="Arial" w:hAnsi="Arial" w:cs="Arial" w:hint="eastAsia"/>
+                <w:sz w:val="20"/>
+                <w:szCs w:val="24"/>
+              </w:rPr>
+              <w:t xml:space="preserve">Review </w:t>
+            </w:r>
+            <w:r>
+              <w:rPr>
+                <w:rFonts w:ascii="Arial" w:hAnsi="Arial" w:cs="Arial"/>
+                <w:sz w:val="20"/>
+                <w:szCs w:val="24"/>
+              </w:rPr>
+              <w:t>Comment</w:t>
+            </w:r>
+            <w:r>
+              <w:rPr>
+                <w:rFonts w:ascii="Arial" w:hAnsi="Arial" w:cs="Arial" w:hint="eastAsia"/>
+                <w:sz w:val="20"/>
+                <w:szCs w:val="24"/>
+              </w:rPr>
+              <w:t>s</w:t>
+            </w:r>
+          </w:p>
+        </w:tc>
+        <w:tc>
+          <w:tcPr>
+            <w:tcW w:w="5487" w:type="dxa"/>
+            <w:vAlign w:val="center"/>
+          </w:tcPr>
+          <w:p>
+            <w:pPr>
+              <w:ind w:firstLine="400"/>
+              <w:jc w:val="center"/>
+              <w:cnfStyle w:val="000000100000" w:firstRow="0" w:lastRow="0" w:firstColumn="0" w:lastColumn="0" w:oddVBand="0" w:evenVBand="0" w:oddHBand="1" w:evenHBand="0" w:firstRowFirstColumn="0" w:firstRowLastColumn="0" w:lastRowFirstColumn="0" w:lastRowLastColumn="0"/>
+              <w:rPr>
+                <w:rFonts w:ascii="Arial" w:hAnsi="Arial" w:cs="Arial"/>
+                <w:sz w:val="20"/>
+                <w:szCs w:val="24"/>
+              </w:rPr>
+            </w:pPr>
+            <w:r>
+              <w:rPr>
+                <w:rFonts w:ascii="Arial" w:hAnsi="Arial" w:cs="Arial"/>
+                <w:sz w:val="20"/>
+                <w:szCs w:val="24"/>
+              </w:rPr>
+              <w:t>有</w:t>
+            </w:r>
+            <w:r>
+              <w:rPr>
+                <w:rFonts w:ascii="Arial" w:hAnsi="Arial" w:cs="Arial"/>
+                <w:sz w:val="20"/>
+                <w:szCs w:val="24"/>
+              </w:rPr>
+              <w:t>makefile</w:t>
+            </w:r>
+          </w:p>
+        </w:tc>
+      </w:tr>
+      <w:tr>
+        <w:trPr>
+          <w:trHeight w:val="489"/>
+        </w:trPr>
+        <w:tc>
+          <w:tcPr>
+            <w:cnfStyle w:val="001000000000" w:firstRow="0" w:lastRow="0" w:firstColumn="1" w:lastColumn="0" w:oddVBand="0" w:evenVBand="0" w:oddHBand="0" w:evenHBand="0" w:firstRowFirstColumn="0" w:firstRowLastColumn="0" w:lastRowFirstColumn="0" w:lastRowLastColumn="0"/>
+            <w:tcW w:w="3369" w:type="dxa"/>
+            <w:vAlign w:val="center"/>
+          </w:tcPr>
+          <w:p>
+            <w:pPr>
+              <w:ind w:firstLine="400"/>
+              <w:jc w:val="center"/>
+              <w:rPr>
+                <w:rFonts w:ascii="Arial" w:hAnsi="Arial" w:cs="Arial"/>
+                <w:b w:val="0"/>
+                <w:sz w:val="20"/>
+                <w:szCs w:val="24"/>
+              </w:rPr>
+            </w:pPr>
+            <w:r>
+              <w:rPr>
+                <w:rFonts w:ascii="Arial" w:hAnsi="Arial" w:cs="Arial"/>
+                <w:sz w:val="20"/>
+                <w:szCs w:val="24"/>
+              </w:rPr>
+              <w:t>Compilation</w:t>
+            </w:r>
+          </w:p>
+          <w:p>
+            <w:pPr>
+              <w:ind w:firstLine="400"/>
+              <w:jc w:val="center"/>
+              <w:rPr>
+                <w:rFonts w:ascii="Arial" w:hAnsi="Arial" w:cs="Arial"/>
+                <w:b w:val="0"/>
+                <w:sz w:val="20"/>
+                <w:szCs w:val="24"/>
+              </w:rPr>
+            </w:pPr>
+            <w:r>
+              <w:rPr>
+                <w:rFonts w:ascii="Arial" w:hAnsi="Arial" w:cs="Arial"/>
+                <w:sz w:val="20"/>
+                <w:szCs w:val="24"/>
+              </w:rPr>
+              <w:t>(</w:t>
+            </w:r>
+            <w:r>
+              <w:rPr>
+                <w:rFonts w:ascii="Arial" w:hAnsi="Arial" w:cs="Arial"/>
+                <w:sz w:val="20"/>
+                <w:szCs w:val="24"/>
+              </w:rPr>
+              <w:t>编译正确</w:t>
+            </w:r>
+            <w:r>
+              <w:rPr>
+                <w:rFonts w:ascii="Arial" w:hAnsi="Arial" w:cs="Arial"/>
+                <w:sz w:val="20"/>
+                <w:szCs w:val="24"/>
+              </w:rPr>
+              <w:t>) (10%)</w:t>
+            </w:r>
+          </w:p>
+        </w:tc>
+        <w:tc>
+          <w:tcPr>
+            <w:tcW w:w="5487" w:type="dxa"/>
+            <w:vAlign w:val="center"/>
+          </w:tcPr>
+          <w:p>
+            <w:pPr>
+              <w:ind w:firstLine="400"/>
+              <w:jc w:val="center"/>
+              <w:cnfStyle w:val="000000000000" w:firstRow="0" w:lastRow="0" w:firstColumn="0" w:lastColumn="0" w:oddVBand="0" w:evenVBand="0" w:oddHBand="0" w:evenHBand="0" w:firstRowFirstColumn="0" w:firstRowLastColumn="0" w:lastRowFirstColumn="0" w:lastRowLastColumn="0"/>
+              <w:rPr>
+                <w:rFonts w:ascii="Arial" w:hAnsi="Arial" w:cs="Arial"/>
+                <w:sz w:val="20"/>
+                <w:szCs w:val="24"/>
+              </w:rPr>
+            </w:pPr>
+            <w:r>
+              <w:rPr>
+                <w:rFonts w:ascii="Arial" w:hAnsi="Arial" w:cs="Arial" w:hint="eastAsia"/>
+                <w:sz w:val="20"/>
+                <w:szCs w:val="24"/>
+              </w:rPr>
+              <w:t>10</w:t>
+            </w:r>
+          </w:p>
+        </w:tc>
+      </w:tr>
+      <w:tr>
+        <w:trPr>
+          <w:cnfStyle w:val="000000100000" w:firstRow="0" w:lastRow="0" w:firstColumn="0" w:lastColumn="0" w:oddVBand="0" w:evenVBand="0" w:oddHBand="1" w:evenHBand="0" w:firstRowFirstColumn="0" w:firstRowLastColumn="0" w:lastRowFirstColumn="0" w:lastRowLastColumn="0"/>
+          <w:trHeight w:val="489"/>
+        </w:trPr>
+        <w:tc>
+          <w:tcPr>
+            <w:cnfStyle w:val="001000000000" w:firstRow="0" w:lastRow="0" w:firstColumn="1" w:lastColumn="0" w:oddVBand="0" w:evenVBand="0" w:oddHBand="0" w:evenHBand="0" w:firstRowFirstColumn="0" w:firstRowLastColumn="0" w:lastRowFirstColumn="0" w:lastRowLastColumn="0"/>
+            <w:tcW w:w="3369" w:type="dxa"/>
+            <w:vAlign w:val="center"/>
+          </w:tcPr>
+          <w:p>
+            <w:pPr>
+              <w:ind w:firstLine="400"/>
+              <w:jc w:val="center"/>
+              <w:rPr>
+                <w:rFonts w:ascii="Arial" w:hAnsi="Arial" w:cs="Arial"/>
+                <w:b w:val="0"/>
+                <w:sz w:val="20"/>
+                <w:szCs w:val="24"/>
+              </w:rPr>
+            </w:pPr>
+            <w:r>
+              <w:rPr>
+                <w:rFonts w:ascii="Arial" w:hAnsi="Arial" w:cs="Arial" w:hint="eastAsia"/>
+                <w:sz w:val="20"/>
+                <w:szCs w:val="24"/>
+              </w:rPr>
+              <w:t xml:space="preserve">Review </w:t>
+            </w:r>
+            <w:r>
+              <w:rPr>
+                <w:rFonts w:ascii="Arial" w:hAnsi="Arial" w:cs="Arial"/>
+                <w:sz w:val="20"/>
+                <w:szCs w:val="24"/>
+              </w:rPr>
+              <w:t>Comment</w:t>
+            </w:r>
+          </w:p>
+        </w:tc>
+        <w:tc>
+          <w:tcPr>
+            <w:tcW w:w="5487" w:type="dxa"/>
+            <w:vAlign w:val="center"/>
+          </w:tcPr>
+          <w:p>
+            <w:pPr>
+              <w:ind w:firstLine="400"/>
+              <w:jc w:val="center"/>
+              <w:cnfStyle w:val="000000100000" w:firstRow="0" w:lastRow="0" w:firstColumn="0" w:lastColumn="0" w:oddVBand="0" w:evenVBand="0" w:oddHBand="1" w:evenHBand="0" w:firstRowFirstColumn="0" w:firstRowLastColumn="0" w:lastRowFirstColumn="0" w:lastRowLastColumn="0"/>
+              <w:rPr>
+                <w:rFonts w:ascii="Arial" w:hAnsi="Arial" w:cs="Arial"/>
+                <w:sz w:val="20"/>
+                <w:szCs w:val="24"/>
+              </w:rPr>
+            </w:pPr>
+            <w:r>
+              <w:rPr>
+                <w:rFonts w:ascii="Arial" w:hAnsi="Arial" w:cs="Arial" w:hint="eastAsia"/>
+                <w:sz w:val="20"/>
+                <w:szCs w:val="24"/>
+              </w:rPr>
+              <w:t>能正确</w:t>
+            </w:r>
+            <w:r>
+              <w:rPr>
+                <w:rFonts w:ascii="Arial" w:hAnsi="Arial" w:cs="Arial"/>
+                <w:sz w:val="20"/>
+                <w:szCs w:val="24"/>
+              </w:rPr>
+              <w:t>通过编译</w:t>
+            </w:r>
+          </w:p>
+        </w:tc>
+      </w:tr>
+      <w:tr>
+        <w:trPr>
+          <w:trHeight w:val="489"/>
+        </w:trPr>
+        <w:tc>
+          <w:tcPr>
+            <w:cnfStyle w:val="001000000000" w:firstRow="0" w:lastRow="0" w:firstColumn="1" w:lastColumn="0" w:oddVBand="0" w:evenVBand="0" w:oddHBand="0" w:evenHBand="0" w:firstRowFirstColumn="0" w:firstRowLastColumn="0" w:lastRowFirstColumn="0" w:lastRowLastColumn="0"/>
+            <w:tcW w:w="3369" w:type="dxa"/>
+            <w:vAlign w:val="center"/>
+          </w:tcPr>
+          <w:p>
+            <w:pPr>
+              <w:ind w:firstLine="400"/>
+              <w:jc w:val="center"/>
+              <w:rPr>
+                <w:rFonts w:ascii="Arial" w:hAnsi="Arial" w:cs="Arial"/>
+                <w:b w:val="0"/>
+                <w:sz w:val="20"/>
+                <w:szCs w:val="24"/>
+              </w:rPr>
+            </w:pPr>
+            <w:r>
+              <w:rPr>
+                <w:rFonts w:ascii="Arial" w:hAnsi="Arial" w:cs="Arial"/>
+                <w:sz w:val="20"/>
+                <w:szCs w:val="24"/>
+              </w:rPr>
+              <w:t xml:space="preserve">Correctness of </w:t>
+            </w:r>
+            <w:r>
+              <w:rPr>
+                <w:rFonts w:ascii="Arial" w:hAnsi="Arial" w:cs="Arial"/>
+                <w:sz w:val="20"/>
+                <w:szCs w:val="24"/>
+              </w:rPr>
+              <w:t>Result</w:t>
+            </w:r>
+            <w:r>
+              <w:rPr>
+                <w:rFonts w:ascii="Arial" w:hAnsi="Arial" w:cs="Arial"/>
+                <w:sz w:val="20"/>
+                <w:szCs w:val="24"/>
+              </w:rPr>
+              <w:t>s</w:t>
+            </w:r>
+          </w:p>
+          <w:p>
+            <w:pPr>
+              <w:ind w:firstLine="400"/>
+              <w:jc w:val="center"/>
+              <w:rPr>
+                <w:rFonts w:ascii="Arial" w:hAnsi="Arial" w:cs="Arial"/>
+                <w:b w:val="0"/>
+                <w:sz w:val="20"/>
+                <w:szCs w:val="24"/>
+              </w:rPr>
+            </w:pPr>
+            <w:r>
+              <w:rPr>
+                <w:rFonts w:ascii="Arial" w:hAnsi="Arial" w:cs="Arial"/>
+                <w:sz w:val="20"/>
+                <w:szCs w:val="24"/>
+              </w:rPr>
+              <w:t>(</w:t>
+            </w:r>
+            <w:r>
+              <w:rPr>
+                <w:rFonts w:ascii="Arial" w:hAnsi="Arial" w:cs="Arial"/>
+                <w:sz w:val="20"/>
+                <w:szCs w:val="24"/>
+              </w:rPr>
+              <w:t>结果正确</w:t>
+            </w:r>
+            <w:r>
+              <w:rPr>
+                <w:rFonts w:ascii="Arial" w:hAnsi="Arial" w:cs="Arial"/>
+                <w:sz w:val="20"/>
+                <w:szCs w:val="24"/>
+              </w:rPr>
+              <w:t>) (40%)</w:t>
+            </w:r>
+          </w:p>
+        </w:tc>
+        <w:tc>
+          <w:tcPr>
+            <w:tcW w:w="5487" w:type="dxa"/>
+            <w:vAlign w:val="center"/>
+          </w:tcPr>
+          <w:p>
+            <w:pPr>
+              <w:ind w:firstLine="400"/>
+              <w:jc w:val="center"/>
+              <w:cnfStyle w:val="000000000000" w:firstRow="0" w:lastRow="0" w:firstColumn="0" w:lastColumn="0" w:oddVBand="0" w:evenVBand="0" w:oddHBand="0" w:evenHBand="0" w:firstRowFirstColumn="0" w:firstRowLastColumn="0" w:lastRowFirstColumn="0" w:lastRowLastColumn="0"/>
+              <w:rPr>
+                <w:rFonts w:ascii="Arial" w:hAnsi="Arial" w:cs="Arial"/>
+                <w:sz w:val="20"/>
+                <w:szCs w:val="24"/>
+              </w:rPr>
+            </w:pPr>
+            <w:r>
+              <w:rPr>
+                <w:rFonts w:ascii="Arial" w:hAnsi="Arial" w:cs="Arial" w:hint="eastAsia"/>
+                <w:sz w:val="20"/>
+                <w:szCs w:val="24"/>
+              </w:rPr>
+              <w:t>40</w:t>
+            </w:r>
+          </w:p>
+        </w:tc>
+      </w:tr>
+      <w:tr>
+        <w:trPr>
+          <w:cnfStyle w:val="000000100000" w:firstRow="0" w:lastRow="0" w:firstColumn="0" w:lastColumn="0" w:oddVBand="0" w:evenVBand="0" w:oddHBand="1" w:evenHBand="0" w:firstRowFirstColumn="0" w:firstRowLastColumn="0" w:lastRowFirstColumn="0" w:lastRowLastColumn="0"/>
+          <w:trHeight w:val="489"/>
+        </w:trPr>
+        <w:tc>
+          <w:tcPr>
+            <w:cnfStyle w:val="001000000000" w:firstRow="0" w:lastRow="0" w:firstColumn="1" w:lastColumn="0" w:oddVBand="0" w:evenVBand="0" w:oddHBand="0" w:evenHBand="0" w:firstRowFirstColumn="0" w:firstRowLastColumn="0" w:lastRowFirstColumn="0" w:lastRowLastColumn="0"/>
+            <w:tcW w:w="3369" w:type="dxa"/>
+            <w:vAlign w:val="center"/>
+          </w:tcPr>
+          <w:p>
+            <w:pPr>
+              <w:ind w:firstLine="400"/>
+              <w:jc w:val="center"/>
+              <w:rPr>
+                <w:rFonts w:ascii="Arial" w:hAnsi="Arial" w:cs="Arial"/>
+                <w:b w:val="0"/>
+                <w:sz w:val="20"/>
+                <w:szCs w:val="24"/>
+              </w:rPr>
+            </w:pPr>
+            <w:r>
+              <w:rPr>
+                <w:rFonts w:ascii="Arial" w:hAnsi="Arial" w:cs="Arial" w:hint="eastAsia"/>
+                <w:sz w:val="20"/>
+                <w:szCs w:val="24"/>
+              </w:rPr>
+              <w:t xml:space="preserve">Review </w:t>
+            </w:r>
+            <w:r>
+              <w:rPr>
+                <w:rFonts w:ascii="Arial" w:hAnsi="Arial" w:cs="Arial"/>
+                <w:sz w:val="20"/>
+                <w:szCs w:val="24"/>
+              </w:rPr>
+              <w:t>Comment</w:t>
+            </w:r>
+          </w:p>
+        </w:tc>
+        <w:tc>
+          <w:tcPr>
+            <w:tcW w:w="5487" w:type="dxa"/>
+            <w:vAlign w:val="center"/>
+          </w:tcPr>
+          <w:p>
+            <w:pPr>
+              <w:ind w:firstLine="400"/>
+              <w:jc w:val="center"/>
+              <w:cnfStyle w:val="000000100000" w:firstRow="0" w:lastRow="0" w:firstColumn="0" w:lastColumn="0" w:oddVBand="0" w:evenVBand="0" w:oddHBand="1" w:evenHBand="0" w:firstRowFirstColumn="0" w:firstRowLastColumn="0" w:lastRowFirstColumn="0" w:lastRowLastColumn="0"/>
+              <w:rPr>
+                <w:rFonts w:ascii="Arial" w:hAnsi="Arial" w:cs="Arial"/>
+                <w:sz w:val="20"/>
+                <w:szCs w:val="24"/>
+              </w:rPr>
+            </w:pPr>
+            <w:r>
+              <w:rPr>
+                <w:rFonts w:ascii="Arial" w:hAnsi="Arial" w:cs="Arial"/>
+                <w:sz w:val="20"/>
+                <w:szCs w:val="24"/>
+              </w:rPr>
+              <w:t>结果无误</w:t>
+            </w:r>
+          </w:p>
+        </w:tc>
+      </w:tr>
+      <w:tr>
+        <w:trPr>
+          <w:trHeight w:val="489"/>
+        </w:trPr>
+        <w:tc>
+          <w:tcPr>
+            <w:cnfStyle w:val="001000000000" w:firstRow="0" w:lastRow="0" w:firstColumn="1" w:lastColumn="0" w:oddVBand="0" w:evenVBand="0" w:oddHBand="0" w:evenHBand="0" w:firstRowFirstColumn="0" w:firstRowLastColumn="0" w:lastRowFirstColumn="0" w:lastRowLastColumn="0"/>
+            <w:tcW w:w="3369" w:type="dxa"/>
+            <w:vAlign w:val="center"/>
+          </w:tcPr>
+          <w:p>
+            <w:pPr>
+              <w:ind w:firstLine="400"/>
+              <w:jc w:val="center"/>
+              <w:rPr>
+                <w:rFonts w:ascii="Arial" w:hAnsi="Arial" w:cs="Arial"/>
+                <w:b w:val="0"/>
+                <w:sz w:val="20"/>
+                <w:szCs w:val="24"/>
+              </w:rPr>
+            </w:pPr>
+            <w:r>
+              <w:rPr>
+                <w:rFonts w:ascii="Arial" w:hAnsi="Arial" w:cs="Arial"/>
+                <w:sz w:val="20"/>
+                <w:szCs w:val="24"/>
+              </w:rPr>
+              <w:lastRenderedPageBreak/>
+              <w:t>Naming</w:t>
+            </w:r>
+            <w:r>
+              <w:rPr>
+                <w:rFonts w:ascii="Arial" w:hAnsi="Arial" w:cs="Arial"/>
+                <w:sz w:val="20"/>
+                <w:szCs w:val="24"/>
+              </w:rPr>
+              <w:t xml:space="preserve"> Convention</w:t>
+            </w:r>
+          </w:p>
+          <w:p>
+            <w:pPr>
+              <w:ind w:firstLine="400"/>
+              <w:jc w:val="center"/>
+              <w:rPr>
+                <w:rFonts w:ascii="Arial" w:hAnsi="Arial" w:cs="Arial"/>
+                <w:b w:val="0"/>
+                <w:sz w:val="20"/>
+                <w:szCs w:val="24"/>
+              </w:rPr>
+            </w:pPr>
+            <w:r>
+              <w:rPr>
+                <w:rFonts w:ascii="Arial" w:hAnsi="Arial" w:cs="Arial"/>
+                <w:sz w:val="20"/>
+                <w:szCs w:val="24"/>
+              </w:rPr>
+              <w:t>(</w:t>
+            </w:r>
+            <w:r>
+              <w:rPr>
+                <w:rFonts w:ascii="Arial" w:hAnsi="Arial" w:cs="Arial"/>
+                <w:sz w:val="20"/>
+                <w:szCs w:val="24"/>
+              </w:rPr>
+              <w:t>变量命名合理</w:t>
+            </w:r>
+            <w:r>
+              <w:rPr>
+                <w:rFonts w:ascii="Arial" w:hAnsi="Arial" w:cs="Arial"/>
+                <w:sz w:val="20"/>
+                <w:szCs w:val="24"/>
+              </w:rPr>
+              <w:t>) (5%)</w:t>
+            </w:r>
+          </w:p>
+        </w:tc>
+        <w:tc>
+          <w:tcPr>
+            <w:tcW w:w="5487" w:type="dxa"/>
+            <w:vAlign w:val="center"/>
+          </w:tcPr>
+          <w:p>
+            <w:pPr>
+              <w:ind w:firstLine="400"/>
+              <w:jc w:val="center"/>
+              <w:cnfStyle w:val="000000000000" w:firstRow="0" w:lastRow="0" w:firstColumn="0" w:lastColumn="0" w:oddVBand="0" w:evenVBand="0" w:oddHBand="0" w:evenHBand="0" w:firstRowFirstColumn="0" w:firstRowLastColumn="0" w:lastRowFirstColumn="0" w:lastRowLastColumn="0"/>
+              <w:rPr>
+                <w:rFonts w:ascii="Arial" w:hAnsi="Arial" w:cs="Arial"/>
+                <w:sz w:val="20"/>
+                <w:szCs w:val="24"/>
+              </w:rPr>
+            </w:pPr>
+            <w:r>
+              <w:rPr>
+                <w:rFonts w:ascii="Arial" w:hAnsi="Arial" w:cs="Arial" w:hint="eastAsia"/>
+                <w:sz w:val="20"/>
+                <w:szCs w:val="24"/>
+              </w:rPr>
+              <w:t>5</w:t>
+            </w:r>
+          </w:p>
+        </w:tc>
+      </w:tr>
+      <w:tr>
+        <w:trPr>
+          <w:cnfStyle w:val="000000100000" w:firstRow="0" w:lastRow="0" w:firstColumn="0" w:lastColumn="0" w:oddVBand="0" w:evenVBand="0" w:oddHBand="1" w:evenHBand="0" w:firstRowFirstColumn="0" w:firstRowLastColumn="0" w:lastRowFirstColumn="0" w:lastRowLastColumn="0"/>
+          <w:trHeight w:val="489"/>
+        </w:trPr>
+        <w:tc>
+          <w:tcPr>
+            <w:cnfStyle w:val="001000000000" w:firstRow="0" w:lastRow="0" w:firstColumn="1" w:lastColumn="0" w:oddVBand="0" w:evenVBand="0" w:oddHBand="0" w:evenHBand="0" w:firstRowFirstColumn="0" w:firstRowLastColumn="0" w:lastRowFirstColumn="0" w:lastRowLastColumn="0"/>
+            <w:tcW w:w="3369" w:type="dxa"/>
+            <w:vAlign w:val="center"/>
+          </w:tcPr>
+          <w:p>
+            <w:pPr>
+              <w:ind w:firstLine="400"/>
+              <w:jc w:val="center"/>
+              <w:rPr>
+                <w:rFonts w:ascii="Arial" w:hAnsi="Arial" w:cs="Arial"/>
+                <w:b w:val="0"/>
+                <w:sz w:val="20"/>
+                <w:szCs w:val="24"/>
+              </w:rPr>
+            </w:pPr>
+            <w:r>
+              <w:rPr>
+                <w:rFonts w:ascii="Arial" w:hAnsi="Arial" w:cs="Arial" w:hint="eastAsia"/>
+                <w:sz w:val="20"/>
+                <w:szCs w:val="24"/>
+              </w:rPr>
+              <w:t xml:space="preserve">Review </w:t>
+            </w:r>
+            <w:r>
+              <w:rPr>
+                <w:rFonts w:ascii="Arial" w:hAnsi="Arial" w:cs="Arial"/>
+                <w:sz w:val="20"/>
+                <w:szCs w:val="24"/>
+              </w:rPr>
+              <w:t>Comment</w:t>
+            </w:r>
+          </w:p>
+        </w:tc>
+        <w:tc>
+          <w:tcPr>
+            <w:tcW w:w="5487" w:type="dxa"/>
+            <w:vAlign w:val="center"/>
+          </w:tcPr>
+          <w:p>
+            <w:pPr>
+              <w:ind w:firstLine="400"/>
+              <w:jc w:val="center"/>
+              <w:cnfStyle w:val="000000100000" w:firstRow="0" w:lastRow="0" w:firstColumn="0" w:lastColumn="0" w:oddVBand="0" w:evenVBand="0" w:oddHBand="1" w:evenHBand="0" w:firstRowFirstColumn="0" w:firstRowLastColumn="0" w:lastRowFirstColumn="0" w:lastRowLastColumn="0"/>
+              <w:rPr>
+                <w:rFonts w:ascii="Arial" w:hAnsi="Arial" w:cs="Arial"/>
+                <w:sz w:val="20"/>
+                <w:szCs w:val="24"/>
+              </w:rPr>
+            </w:pPr>
+            <w:r>
+              <w:rPr>
+                <w:rFonts w:ascii="Arial" w:hAnsi="Arial" w:cs="Arial" w:hint="eastAsia"/>
+                <w:sz w:val="20"/>
+                <w:szCs w:val="24"/>
+              </w:rPr>
+              <w:t>变量命名很合理</w:t>
+            </w:r>
+          </w:p>
+        </w:tc>
+      </w:tr>
+      <w:tr>
+        <w:trPr>
+          <w:trHeight w:val="490"/>
+        </w:trPr>
+        <w:tc>
+          <w:tcPr>
+            <w:cnfStyle w:val="001000000000" w:firstRow="0" w:lastRow="0" w:firstColumn="1" w:lastColumn="0" w:oddVBand="0" w:evenVBand="0" w:oddHBand="0" w:evenHBand="0" w:firstRowFirstColumn="0" w:firstRowLastColumn="0" w:lastRowFirstColumn="0" w:lastRowLastColumn="0"/>
+            <w:tcW w:w="3369" w:type="dxa"/>
+            <w:vAlign w:val="center"/>
+          </w:tcPr>
+          <w:p>
+            <w:pPr>
+              <w:ind w:firstLine="400"/>
+              <w:jc w:val="center"/>
+              <w:rPr>
+                <w:rFonts w:ascii="Arial" w:hAnsi="Arial" w:cs="Arial"/>
+                <w:b w:val="0"/>
+                <w:sz w:val="20"/>
+                <w:szCs w:val="24"/>
+              </w:rPr>
+            </w:pPr>
+            <w:r>
+              <w:rPr>
+                <w:rFonts w:ascii="Arial" w:hAnsi="Arial" w:cs="Arial"/>
+                <w:sz w:val="20"/>
+                <w:szCs w:val="24"/>
+              </w:rPr>
+              <w:t xml:space="preserve">Code </w:t>
+            </w:r>
+            <w:r>
+              <w:rPr>
+                <w:rFonts w:ascii="Arial" w:hAnsi="Arial" w:cs="Arial"/>
+                <w:sz w:val="20"/>
+                <w:szCs w:val="24"/>
+              </w:rPr>
+              <w:t>Formatting</w:t>
+            </w:r>
+          </w:p>
+          <w:p>
+            <w:pPr>
+              <w:ind w:firstLine="400"/>
+              <w:jc w:val="center"/>
+              <w:rPr>
+                <w:rFonts w:ascii="Arial" w:hAnsi="Arial" w:cs="Arial"/>
+                <w:b w:val="0"/>
+                <w:sz w:val="20"/>
+                <w:szCs w:val="24"/>
+              </w:rPr>
+            </w:pPr>
+            <w:r>
+              <w:rPr>
+                <w:rFonts w:ascii="Arial" w:hAnsi="Arial" w:cs="Arial"/>
+                <w:sz w:val="20"/>
+                <w:szCs w:val="24"/>
+              </w:rPr>
+              <w:t>(</w:t>
+            </w:r>
+            <w:r>
+              <w:rPr>
+                <w:rFonts w:ascii="Arial" w:hAnsi="Arial" w:cs="Arial"/>
+                <w:sz w:val="20"/>
+                <w:szCs w:val="24"/>
+              </w:rPr>
+              <w:t>代码格式合理</w:t>
+            </w:r>
+            <w:r>
+              <w:rPr>
+                <w:rFonts w:ascii="Arial" w:hAnsi="Arial" w:cs="Arial"/>
+                <w:sz w:val="20"/>
+                <w:szCs w:val="24"/>
+              </w:rPr>
+              <w:t>) (5%)</w:t>
+            </w:r>
+          </w:p>
+        </w:tc>
+        <w:tc>
+          <w:tcPr>
+            <w:tcW w:w="5487" w:type="dxa"/>
+            <w:vAlign w:val="center"/>
+          </w:tcPr>
+          <w:p>
+            <w:pPr>
+              <w:ind w:firstLine="400"/>
+              <w:jc w:val="center"/>
+              <w:cnfStyle w:val="000000000000" w:firstRow="0" w:lastRow="0" w:firstColumn="0" w:lastColumn="0" w:oddVBand="0" w:evenVBand="0" w:oddHBand="0" w:evenHBand="0" w:firstRowFirstColumn="0" w:firstRowLastColumn="0" w:lastRowFirstColumn="0" w:lastRowLastColumn="0"/>
+              <w:rPr>
+                <w:rFonts w:ascii="Arial" w:hAnsi="Arial" w:cs="Arial"/>
+                <w:sz w:val="20"/>
+                <w:szCs w:val="24"/>
+              </w:rPr>
+            </w:pPr>
+            <w:r>
+              <w:rPr>
+                <w:rFonts w:ascii="Arial" w:hAnsi="Arial" w:cs="Arial" w:hint="eastAsia"/>
+                <w:sz w:val="20"/>
+                <w:szCs w:val="24"/>
+              </w:rPr>
+              <w:t>5</w:t>
+            </w:r>
+          </w:p>
+        </w:tc>
+      </w:tr>
+      <w:tr>
+        <w:trPr>
+          <w:cnfStyle w:val="000000100000" w:firstRow="0" w:lastRow="0" w:firstColumn="0" w:lastColumn="0" w:oddVBand="0" w:evenVBand="0" w:oddHBand="1" w:evenHBand="0" w:firstRowFirstColumn="0" w:firstRowLastColumn="0" w:lastRowFirstColumn="0" w:lastRowLastColumn="0"/>
+          <w:trHeight w:val="489"/>
+        </w:trPr>
+        <w:tc>
+          <w:tcPr>
+            <w:cnfStyle w:val="001000000000" w:firstRow="0" w:lastRow="0" w:firstColumn="1" w:lastColumn="0" w:oddVBand="0" w:evenVBand="0" w:oddHBand="0" w:evenHBand="0" w:firstRowFirstColumn="0" w:firstRowLastColumn="0" w:lastRowFirstColumn="0" w:lastRowLastColumn="0"/>
+            <w:tcW w:w="3369" w:type="dxa"/>
+            <w:vAlign w:val="center"/>
+          </w:tcPr>
+          <w:p>
+            <w:pPr>
+              <w:ind w:firstLine="400"/>
+              <w:jc w:val="center"/>
+              <w:rPr>
+                <w:rFonts w:ascii="Arial" w:hAnsi="Arial" w:cs="Arial"/>
+                <w:b w:val="0"/>
+                <w:sz w:val="20"/>
+                <w:szCs w:val="24"/>
+              </w:rPr>
+            </w:pPr>
+            <w:r>
+              <w:rPr>
+                <w:rFonts w:ascii="Arial" w:hAnsi="Arial" w:cs="Arial" w:hint="eastAsia"/>
+                <w:sz w:val="20"/>
+                <w:szCs w:val="24"/>
+              </w:rPr>
+              <w:t xml:space="preserve">Review </w:t>
+            </w:r>
+            <w:r>
+              <w:rPr>
+                <w:rFonts w:ascii="Arial" w:hAnsi="Arial" w:cs="Arial"/>
+                <w:sz w:val="20"/>
+                <w:szCs w:val="24"/>
+              </w:rPr>
+              <w:t>Comment</w:t>
+            </w:r>
+          </w:p>
+        </w:tc>
+        <w:tc>
+          <w:tcPr>
+            <w:tcW w:w="5487" w:type="dxa"/>
+            <w:vAlign w:val="center"/>
+          </w:tcPr>
+          <w:p>
+            <w:pPr>
+              <w:ind w:firstLine="400"/>
+              <w:jc w:val="center"/>
+              <w:cnfStyle w:val="000000100000" w:firstRow="0" w:lastRow="0" w:firstColumn="0" w:lastColumn="0" w:oddVBand="0" w:evenVBand="0" w:oddHBand="1" w:evenHBand="0" w:firstRowFirstColumn="0" w:firstRowLastColumn="0" w:lastRowFirstColumn="0" w:lastRowLastColumn="0"/>
+              <w:rPr>
+                <w:rFonts w:ascii="Arial" w:hAnsi="Arial" w:cs="Arial"/>
+                <w:sz w:val="20"/>
+                <w:szCs w:val="24"/>
+              </w:rPr>
+            </w:pPr>
+            <w:r>
+              <w:rPr>
+                <w:rFonts w:ascii="Arial" w:hAnsi="Arial" w:cs="Arial" w:hint="eastAsia"/>
+                <w:sz w:val="20"/>
+                <w:szCs w:val="24"/>
+              </w:rPr>
+              <w:t>代码格式合理</w:t>
+            </w:r>
+          </w:p>
+        </w:tc>
+      </w:tr>
+      <w:tr>
+        <w:trPr>
+          <w:trHeight w:val="489"/>
+        </w:trPr>
+        <w:tc>
+          <w:tcPr>
+            <w:cnfStyle w:val="001000000000" w:firstRow="0" w:lastRow="0" w:firstColumn="1" w:lastColumn="0" w:oddVBand="0" w:evenVBand="0" w:oddHBand="0" w:evenHBand="0" w:firstRowFirstColumn="0" w:firstRowLastColumn="0" w:lastRowFirstColumn="0" w:lastRowLastColumn="0"/>
+            <w:tcW w:w="3369" w:type="dxa"/>
+            <w:vAlign w:val="center"/>
+          </w:tcPr>
+          <w:p>
+            <w:pPr>
+              <w:ind w:firstLine="400"/>
+              <w:jc w:val="center"/>
+              <w:rPr>
+                <w:rFonts w:ascii="Arial" w:hAnsi="Arial" w:cs="Arial"/>
+                <w:b w:val="0"/>
+                <w:sz w:val="20"/>
+                <w:szCs w:val="24"/>
+              </w:rPr>
+            </w:pPr>
+            <w:r>
+              <w:rPr>
+                <w:rFonts w:ascii="Arial" w:hAnsi="Arial" w:cs="Arial"/>
+                <w:sz w:val="20"/>
+                <w:szCs w:val="24"/>
+              </w:rPr>
+              <w:t>Code Comments</w:t>
+            </w:r>
+          </w:p>
+          <w:p>
+            <w:pPr>
+              <w:ind w:firstLine="400"/>
+              <w:jc w:val="center"/>
+              <w:rPr>
+                <w:rFonts w:ascii="Arial" w:hAnsi="Arial" w:cs="Arial"/>
+                <w:b w:val="0"/>
+                <w:sz w:val="20"/>
+                <w:szCs w:val="24"/>
+              </w:rPr>
+            </w:pPr>
+            <w:r>
+              <w:rPr>
+                <w:rFonts w:ascii="Arial" w:hAnsi="Arial" w:cs="Arial"/>
+                <w:sz w:val="20"/>
+                <w:szCs w:val="24"/>
+              </w:rPr>
+              <w:t>(</w:t>
+            </w:r>
+            <w:r>
+              <w:rPr>
+                <w:rFonts w:ascii="Arial" w:hAnsi="Arial" w:cs="Arial"/>
+                <w:sz w:val="20"/>
+                <w:szCs w:val="24"/>
+              </w:rPr>
+              <w:t>代码注释合格</w:t>
+            </w:r>
+            <w:r>
+              <w:rPr>
+                <w:rFonts w:ascii="Arial" w:hAnsi="Arial" w:cs="Arial"/>
+                <w:sz w:val="20"/>
+                <w:szCs w:val="24"/>
+              </w:rPr>
+              <w:t>) (5%)</w:t>
+            </w:r>
+          </w:p>
+        </w:tc>
+        <w:tc>
+          <w:tcPr>
+            <w:tcW w:w="5487" w:type="dxa"/>
+            <w:vAlign w:val="center"/>
+          </w:tcPr>
+          <w:p>
+            <w:pPr>
+              <w:ind w:firstLine="400"/>
+              <w:jc w:val="center"/>
+              <w:cnfStyle w:val="000000000000" w:firstRow="0" w:lastRow="0" w:firstColumn="0" w:lastColumn="0" w:oddVBand="0" w:evenVBand="0" w:oddHBand="0" w:evenHBand="0" w:firstRowFirstColumn="0" w:firstRowLastColumn="0" w:lastRowFirstColumn="0" w:lastRowLastColumn="0"/>
+              <w:rPr>
+                <w:rFonts w:ascii="Arial" w:hAnsi="Arial" w:cs="Arial"/>
+                <w:sz w:val="20"/>
+                <w:szCs w:val="24"/>
+              </w:rPr>
+            </w:pPr>
+            <w:r>
+              <w:rPr>
+                <w:rFonts w:ascii="Arial" w:hAnsi="Arial" w:cs="Arial" w:hint="eastAsia"/>
+                <w:sz w:val="20"/>
+                <w:szCs w:val="24"/>
+              </w:rPr>
+              <w:t>5</w:t>
+            </w:r>
+          </w:p>
+        </w:tc>
+      </w:tr>
+      <w:tr>
+        <w:trPr>
+          <w:cnfStyle w:val="000000100000" w:firstRow="0" w:lastRow="0" w:firstColumn="0" w:lastColumn="0" w:oddVBand="0" w:evenVBand="0" w:oddHBand="1" w:evenHBand="0" w:firstRowFirstColumn="0" w:firstRowLastColumn="0" w:lastRowFirstColumn="0" w:lastRowLastColumn="0"/>
+          <w:trHeight w:val="489"/>
+        </w:trPr>
+        <w:tc>
+          <w:tcPr>
+            <w:cnfStyle w:val="001000000000" w:firstRow="0" w:lastRow="0" w:firstColumn="1" w:lastColumn="0" w:oddVBand="0" w:evenVBand="0" w:oddHBand="0" w:evenHBand="0" w:firstRowFirstColumn="0" w:firstRowLastColumn="0" w:lastRowFirstColumn="0" w:lastRowLastColumn="0"/>
+            <w:tcW w:w="3369" w:type="dxa"/>
+            <w:vAlign w:val="center"/>
+          </w:tcPr>
+          <w:p>
+            <w:pPr>
+              <w:ind w:firstLine="400"/>
+              <w:jc w:val="center"/>
+              <w:rPr>
+                <w:rFonts w:ascii="Arial" w:hAnsi="Arial" w:cs="Arial"/>
+                <w:b w:val="0"/>
+                <w:sz w:val="20"/>
+                <w:szCs w:val="24"/>
+              </w:rPr>
+            </w:pPr>
+            <w:r>
+              <w:rPr>
+                <w:rFonts w:ascii="Arial" w:hAnsi="Arial" w:cs="Arial" w:hint="eastAsia"/>
+                <w:sz w:val="20"/>
+                <w:szCs w:val="24"/>
+              </w:rPr>
+              <w:t xml:space="preserve">Review </w:t>
+            </w:r>
+            <w:r>
+              <w:rPr>
+                <w:rFonts w:ascii="Arial" w:hAnsi="Arial" w:cs="Arial"/>
+                <w:sz w:val="20"/>
+                <w:szCs w:val="24"/>
+              </w:rPr>
+              <w:t>Comment</w:t>
+            </w:r>
+          </w:p>
+        </w:tc>
+        <w:tc>
+          <w:tcPr>
+            <w:tcW w:w="5487" w:type="dxa"/>
+            <w:vAlign w:val="center"/>
+          </w:tcPr>
+          <w:p>
+            <w:pPr>
+              <w:ind w:firstLine="400"/>
+              <w:jc w:val="center"/>
+              <w:cnfStyle w:val="000000100000" w:firstRow="0" w:lastRow="0" w:firstColumn="0" w:lastColumn="0" w:oddVBand="0" w:evenVBand="0" w:oddHBand="1" w:evenHBand="0" w:firstRowFirstColumn="0" w:firstRowLastColumn="0" w:lastRowFirstColumn="0" w:lastRowLastColumn="0"/>
+              <w:rPr>
+                <w:rFonts w:ascii="Arial" w:hAnsi="Arial" w:cs="Arial"/>
+                <w:sz w:val="20"/>
+                <w:szCs w:val="24"/>
+              </w:rPr>
+            </w:pPr>
+            <w:r>
+              <w:rPr>
+                <w:rFonts w:ascii="Arial" w:hAnsi="Arial" w:cs="Arial" w:hint="eastAsia"/>
+                <w:sz w:val="20"/>
+                <w:szCs w:val="24"/>
+              </w:rPr>
+              <w:t>注释</w:t>
+            </w:r>
+            <w:r>
+              <w:rPr>
+                <w:rFonts w:ascii="Arial" w:hAnsi="Arial" w:cs="Arial"/>
+                <w:sz w:val="20"/>
+                <w:szCs w:val="24"/>
+              </w:rPr>
+              <w:t>可以在一定程度上解决问题</w:t>
+            </w:r>
+          </w:p>
+        </w:tc>
+      </w:tr>
+      <w:tr>
+        <w:trPr>
+          <w:trHeight w:val="489"/>
+        </w:trPr>
+        <w:tc>
+          <w:tcPr>
+            <w:cnfStyle w:val="001000000000" w:firstRow="0" w:lastRow="0" w:firstColumn="1" w:lastColumn="0" w:oddVBand="0" w:evenVBand="0" w:oddHBand="0" w:evenHBand="0" w:firstRowFirstColumn="0" w:firstRowLastColumn="0" w:lastRowFirstColumn="0" w:lastRowLastColumn="0"/>
+            <w:tcW w:w="3369" w:type="dxa"/>
+            <w:vAlign w:val="center"/>
+          </w:tcPr>
+          <w:p>
+            <w:pPr>
+              <w:ind w:firstLine="400"/>
+              <w:jc w:val="center"/>
+              <w:rPr>
+                <w:rFonts w:ascii="Arial" w:hAnsi="Arial" w:cs="Arial"/>
+                <w:b w:val="0"/>
+                <w:sz w:val="20"/>
+                <w:szCs w:val="24"/>
+              </w:rPr>
+            </w:pPr>
+            <w:r>
+              <w:rPr>
+                <w:rFonts w:ascii="Arial" w:hAnsi="Arial" w:cs="Arial"/>
+                <w:sz w:val="20"/>
+                <w:szCs w:val="24"/>
+              </w:rPr>
+              <w:t>Other Coding Style</w:t>
+            </w:r>
+            <w:r>
+              <w:rPr>
+                <w:rFonts w:ascii="Arial" w:hAnsi="Arial" w:cs="Arial"/>
+                <w:sz w:val="20"/>
+                <w:szCs w:val="24"/>
+              </w:rPr>
+              <w:t xml:space="preserve"> and efficiency</w:t>
+            </w:r>
+            <w:r>
+              <w:rPr>
+                <w:rFonts w:ascii="Arial" w:hAnsi="Arial" w:cs="Arial"/>
+                <w:b w:val="0"/>
+                <w:sz w:val="20"/>
+                <w:szCs w:val="24"/>
+              </w:rPr>
+              <w:t xml:space="preserve"> (</w:t>
+            </w:r>
+            <w:r>
+              <w:rPr>
+                <w:rFonts w:ascii="Arial" w:hAnsi="Arial" w:cs="Arial" w:hint="eastAsia"/>
+                <w:b w:val="0"/>
+                <w:sz w:val="20"/>
+                <w:szCs w:val="24"/>
+              </w:rPr>
+              <w:t>代码运行效率</w:t>
+            </w:r>
+            <w:r>
+              <w:rPr>
+                <w:rFonts w:ascii="Arial" w:hAnsi="Arial" w:cs="Arial"/>
+                <w:b w:val="0"/>
+                <w:sz w:val="20"/>
+                <w:szCs w:val="24"/>
+              </w:rPr>
+              <w:t>)</w:t>
+            </w:r>
+            <w:r>
+              <w:rPr>
+                <w:rFonts w:ascii="Arial" w:hAnsi="Arial" w:cs="Arial"/>
+                <w:sz w:val="20"/>
+                <w:szCs w:val="24"/>
+              </w:rPr>
+              <w:t xml:space="preserve"> (</w:t>
+            </w:r>
+            <w:r>
+              <w:rPr>
+                <w:rFonts w:ascii="Arial" w:hAnsi="Arial" w:cs="Arial"/>
+                <w:sz w:val="20"/>
+                <w:szCs w:val="24"/>
+              </w:rPr>
+              <w:t>10</w:t>
+            </w:r>
+            <w:r>
+              <w:rPr>
+                <w:rFonts w:ascii="Arial" w:hAnsi="Arial" w:cs="Arial"/>
+                <w:sz w:val="20"/>
+                <w:szCs w:val="24"/>
+              </w:rPr>
+              <w:t>%)</w:t>
+            </w:r>
+          </w:p>
+        </w:tc>
+        <w:tc>
+          <w:tcPr>
+            <w:tcW w:w="5487" w:type="dxa"/>
+            <w:vAlign w:val="center"/>
+          </w:tcPr>
+          <w:p>
+            <w:pPr>
+              <w:ind w:firstLine="400"/>
+              <w:jc w:val="center"/>
+              <w:cnfStyle w:val="000000000000" w:firstRow="0" w:lastRow="0" w:firstColumn="0" w:lastColumn="0" w:oddVBand="0" w:evenVBand="0" w:oddHBand="0" w:evenHBand="0" w:firstRowFirstColumn="0" w:firstRowLastColumn="0" w:lastRowFirstColumn="0" w:lastRowLastColumn="0"/>
+              <w:rPr>
+                <w:rFonts w:ascii="Arial" w:hAnsi="Arial" w:cs="Arial"/>
+                <w:sz w:val="20"/>
+                <w:szCs w:val="24"/>
+              </w:rPr>
+            </w:pPr>
+            <w:r>
+              <w:rPr>
+                <w:rFonts w:ascii="Arial" w:hAnsi="Arial" w:cs="Arial" w:hint="eastAsia"/>
+                <w:sz w:val="20"/>
+                <w:szCs w:val="24"/>
+              </w:rPr>
+              <w:t>10</w:t>
+            </w:r>
+          </w:p>
+        </w:tc>
+      </w:tr>
+      <w:tr>
+        <w:trPr>
+          <w:cnfStyle w:val="000000100000" w:firstRow="0" w:lastRow="0" w:firstColumn="0" w:lastColumn="0" w:oddVBand="0" w:evenVBand="0" w:oddHBand="1" w:evenHBand="0" w:firstRowFirstColumn="0" w:firstRowLastColumn="0" w:lastRowFirstColumn="0" w:lastRowLastColumn="0"/>
+          <w:trHeight w:val="489"/>
+        </w:trPr>
+        <w:tc>
+          <w:tcPr>
+            <w:cnfStyle w:val="001000000000" w:firstRow="0" w:lastRow="0" w:firstColumn="1" w:lastColumn="0" w:oddVBand="0" w:evenVBand="0" w:oddHBand="0" w:evenHBand="0" w:firstRowFirstColumn="0" w:firstRowLastColumn="0" w:lastRowFirstColumn="0" w:lastRowLastColumn="0"/>
+            <w:tcW w:w="3369" w:type="dxa"/>
+            <w:vAlign w:val="center"/>
+          </w:tcPr>
+          <w:p>
+            <w:pPr>
+              <w:ind w:firstLine="400"/>
+              <w:jc w:val="center"/>
+              <w:rPr>
+                <w:rFonts w:ascii="Arial" w:hAnsi="Arial" w:cs="Arial"/>
+                <w:b w:val="0"/>
+                <w:sz w:val="20"/>
+                <w:szCs w:val="24"/>
+              </w:rPr>
+            </w:pPr>
+            <w:r>
+              <w:rPr>
+                <w:rFonts w:ascii="Arial" w:hAnsi="Arial" w:cs="Arial" w:hint="eastAsia"/>
+                <w:sz w:val="20"/>
+                <w:szCs w:val="24"/>
+              </w:rPr>
+              <w:t xml:space="preserve">Review </w:t>
+            </w:r>
+            <w:r>
+              <w:rPr>
+                <w:rFonts w:ascii="Arial" w:hAnsi="Arial" w:cs="Arial"/>
+                <w:sz w:val="20"/>
+                <w:szCs w:val="24"/>
+              </w:rPr>
+              <w:t>Comment</w:t>
+            </w:r>
+          </w:p>
+        </w:tc>
+        <w:tc>
+          <w:tcPr>
+            <w:tcW w:w="5487" w:type="dxa"/>
+            <w:vAlign w:val="center"/>
+          </w:tcPr>
+          <w:p>
+            <w:pPr>
+              <w:ind w:firstLine="400"/>
+              <w:jc w:val="center"/>
+              <w:cnfStyle w:val="000000100000" w:firstRow="0" w:lastRow="0" w:firstColumn="0" w:lastColumn="0" w:oddVBand="0" w:evenVBand="0" w:oddHBand="1" w:evenHBand="0" w:firstRowFirstColumn="0" w:firstRowLastColumn="0" w:lastRowFirstColumn="0" w:lastRowLastColumn="0"/>
+              <w:rPr>
+                <w:rFonts w:ascii="Arial" w:hAnsi="Arial" w:cs="Arial"/>
+                <w:sz w:val="20"/>
+                <w:szCs w:val="24"/>
+              </w:rPr>
+            </w:pPr>
+            <w:r>
+              <w:rPr>
+                <w:rFonts w:ascii="Arial" w:hAnsi="Arial" w:cs="Arial"/>
+                <w:sz w:val="20"/>
+                <w:szCs w:val="24"/>
+              </w:rPr>
+              <w:t>程序都跑得很快</w:t>
+            </w:r>
+          </w:p>
+        </w:tc>
+      </w:tr>
+      <w:tr>
+        <w:trPr>
+          <w:trHeight w:val="489"/>
+        </w:trPr>
+        <w:tc>
+          <w:tcPr>
+            <w:cnfStyle w:val="001000000000" w:firstRow="0" w:lastRow="0" w:firstColumn="1" w:lastColumn="0" w:oddVBand="0" w:evenVBand="0" w:oddHBand="0" w:evenHBand="0" w:firstRowFirstColumn="0" w:firstRowLastColumn="0" w:lastRowFirstColumn="0" w:lastRowLastColumn="0"/>
+            <w:tcW w:w="3369" w:type="dxa"/>
+            <w:vAlign w:val="center"/>
+          </w:tcPr>
+          <w:p>
+            <w:pPr>
+              <w:ind w:firstLine="400"/>
+              <w:jc w:val="center"/>
+              <w:rPr>
+                <w:rFonts w:ascii="Arial" w:hAnsi="Arial" w:cs="Arial"/>
+                <w:b w:val="0"/>
+                <w:sz w:val="20"/>
+                <w:szCs w:val="24"/>
+              </w:rPr>
+            </w:pPr>
+            <w:r>
+              <w:rPr>
+                <w:rFonts w:ascii="Arial" w:hAnsi="Arial" w:cs="Arial"/>
+                <w:sz w:val="20"/>
+                <w:szCs w:val="24"/>
+              </w:rPr>
+              <w:t xml:space="preserve">OOP </w:t>
+            </w:r>
+            <w:r>
+              <w:rPr>
+                <w:rFonts w:ascii="Arial" w:hAnsi="Arial" w:cs="Arial"/>
+                <w:sz w:val="20"/>
+                <w:szCs w:val="24"/>
+              </w:rPr>
+              <w:t>D</w:t>
+            </w:r>
+            <w:r>
+              <w:rPr>
+                <w:rFonts w:ascii="Arial" w:hAnsi="Arial" w:cs="Arial"/>
+                <w:sz w:val="20"/>
+                <w:szCs w:val="24"/>
+              </w:rPr>
+              <w:t>esign</w:t>
+            </w:r>
+            <w:r>
+              <w:rPr>
+                <w:rFonts w:ascii="Arial" w:hAnsi="Arial" w:cs="Arial"/>
+                <w:sz w:val="20"/>
+                <w:szCs w:val="24"/>
+              </w:rPr>
+              <w:t xml:space="preserve"> Style</w:t>
+            </w:r>
+          </w:p>
+          <w:p>
+            <w:pPr>
+              <w:ind w:firstLine="400"/>
+              <w:jc w:val="center"/>
+              <w:rPr>
+                <w:rFonts w:ascii="Arial" w:hAnsi="Arial" w:cs="Arial"/>
+                <w:b w:val="0"/>
+                <w:sz w:val="20"/>
+                <w:szCs w:val="24"/>
+              </w:rPr>
+            </w:pPr>
+            <w:r>
+              <w:rPr>
+                <w:rFonts w:ascii="Arial" w:hAnsi="Arial" w:cs="Arial"/>
+                <w:sz w:val="20"/>
+                <w:szCs w:val="24"/>
+              </w:rPr>
+              <w:t>(</w:t>
+            </w:r>
+            <w:r>
+              <w:rPr>
+                <w:rFonts w:ascii="Arial" w:hAnsi="Arial" w:cs="Arial"/>
+                <w:sz w:val="20"/>
+                <w:szCs w:val="24"/>
+              </w:rPr>
+              <w:t>15</w:t>
+            </w:r>
+            <w:r>
+              <w:rPr>
+                <w:rFonts w:ascii="Arial" w:hAnsi="Arial" w:cs="Arial"/>
+                <w:sz w:val="20"/>
+                <w:szCs w:val="24"/>
+              </w:rPr>
+              <w:t>%)</w:t>
+            </w:r>
+          </w:p>
+        </w:tc>
+        <w:tc>
+          <w:tcPr>
+            <w:tcW w:w="5487" w:type="dxa"/>
+            <w:vAlign w:val="center"/>
+          </w:tcPr>
+          <w:p>
+            <w:pPr>
+              <w:ind w:firstLine="400"/>
+              <w:jc w:val="center"/>
+              <w:cnfStyle w:val="000000000000" w:firstRow="0" w:lastRow="0" w:firstColumn="0" w:lastColumn="0" w:oddVBand="0" w:evenVBand="0" w:oddHBand="0" w:evenHBand="0" w:firstRowFirstColumn="0" w:firstRowLastColumn="0" w:lastRowFirstColumn="0" w:lastRowLastColumn="0"/>
+              <w:rPr>
+                <w:rFonts w:ascii="Arial" w:hAnsi="Arial" w:cs="Arial"/>
+                <w:sz w:val="20"/>
+                <w:szCs w:val="24"/>
+              </w:rPr>
+            </w:pPr>
+            <w:r>
+              <w:rPr>
+                <w:rFonts w:ascii="Arial" w:hAnsi="Arial" w:cs="Arial" w:hint="eastAsia"/>
+                <w:sz w:val="20"/>
+                <w:szCs w:val="24"/>
+              </w:rPr>
+              <w:t>15</w:t>
+            </w:r>
+          </w:p>
+        </w:tc>
+      </w:tr>
+      <w:tr>
+        <w:trPr>
+          <w:cnfStyle w:val="000000100000" w:firstRow="0" w:lastRow="0" w:firstColumn="0" w:lastColumn="0" w:oddVBand="0" w:evenVBand="0" w:oddHBand="1" w:evenHBand="0" w:firstRowFirstColumn="0" w:firstRowLastColumn="0" w:lastRowFirstColumn="0" w:lastRowLastColumn="0"/>
+          <w:trHeight w:val="489"/>
+        </w:trPr>
+        <w:tc>
+          <w:tcPr>
+            <w:cnfStyle w:val="001000000000" w:firstRow="0" w:lastRow="0" w:firstColumn="1" w:lastColumn="0" w:oddVBand="0" w:evenVBand="0" w:oddHBand="0" w:evenHBand="0" w:firstRowFirstColumn="0" w:firstRowLastColumn="0" w:lastRowFirstColumn="0" w:lastRowLastColumn="0"/>
+            <w:tcW w:w="3369" w:type="dxa"/>
+            <w:vAlign w:val="center"/>
+          </w:tcPr>
+          <w:p>
+            <w:pPr>
+              <w:ind w:firstLine="400"/>
+              <w:jc w:val="center"/>
+              <w:rPr>
+                <w:rFonts w:ascii="Arial" w:hAnsi="Arial" w:cs="Arial"/>
+                <w:b w:val="0"/>
+                <w:sz w:val="20"/>
+                <w:szCs w:val="24"/>
+              </w:rPr>
+            </w:pPr>
+            <w:r>
+              <w:rPr>
+                <w:rFonts w:ascii="Arial" w:hAnsi="Arial" w:cs="Arial" w:hint="eastAsia"/>
+                <w:sz w:val="20"/>
+                <w:szCs w:val="24"/>
+              </w:rPr>
+              <w:t xml:space="preserve">Review </w:t>
+            </w:r>
+            <w:r>
+              <w:rPr>
+                <w:rFonts w:ascii="Arial" w:hAnsi="Arial" w:cs="Arial"/>
+                <w:sz w:val="20"/>
+                <w:szCs w:val="24"/>
+              </w:rPr>
+              <w:t>Comment</w:t>
+            </w:r>
+          </w:p>
+        </w:tc>
+        <w:tc>
+          <w:tcPr>
+            <w:tcW w:w="5487" w:type="dxa"/>
+            <w:vAlign w:val="center"/>
+          </w:tcPr>
+          <w:p>
+            <w:pPr>
+              <w:ind w:firstLine="400"/>
+              <w:jc w:val="center"/>
+              <w:cnfStyle w:val="000000100000" w:firstRow="0" w:lastRow="0" w:firstColumn="0" w:lastColumn="0" w:oddVBand="0" w:evenVBand="0" w:oddHBand="1" w:evenHBand="0" w:firstRowFirstColumn="0" w:firstRowLastColumn="0" w:lastRowFirstColumn="0" w:lastRowLastColumn="0"/>
+              <w:rPr>
+                <w:rFonts w:ascii="Arial" w:hAnsi="Arial" w:cs="Arial"/>
+                <w:sz w:val="20"/>
+                <w:szCs w:val="24"/>
+              </w:rPr>
+            </w:pPr>
+            <w:r>
+              <w:rPr>
+                <w:rFonts w:ascii="Arial" w:hAnsi="Arial" w:cs="Arial" w:hint="eastAsia"/>
+                <w:sz w:val="20"/>
+                <w:szCs w:val="24"/>
+              </w:rPr>
+              <w:t>好</w:t>
+            </w:r>
+          </w:p>
+        </w:tc>
+      </w:tr>
+      <w:tr>
+        <w:trPr>
+          <w:trHeight w:val="489"/>
+        </w:trPr>
+        <w:tc>
+          <w:tcPr>
+            <w:cnfStyle w:val="001000000000" w:firstRow="0" w:lastRow="0" w:firstColumn="1" w:lastColumn="0" w:oddVBand="0" w:evenVBand="0" w:oddHBand="0" w:evenHBand="0" w:firstRowFirstColumn="0" w:firstRowLastColumn="0" w:lastRowFirstColumn="0" w:lastRowLastColumn="0"/>
+            <w:tcW w:w="3369" w:type="dxa"/>
+            <w:vAlign w:val="center"/>
+          </w:tcPr>
+          <w:p>
+            <w:pPr>
+              <w:ind w:firstLine="400"/>
+              <w:jc w:val="center"/>
+              <w:rPr>
+                <w:rFonts w:ascii="Arial" w:hAnsi="Arial" w:cs="Arial"/>
+                <w:b w:val="0"/>
+                <w:sz w:val="20"/>
+                <w:szCs w:val="24"/>
+              </w:rPr>
+            </w:pPr>
+            <w:r>
+              <w:rPr>
+                <w:rFonts w:ascii="Arial" w:hAnsi="Arial" w:cs="Arial"/>
+                <w:sz w:val="20"/>
+                <w:szCs w:val="24"/>
+              </w:rPr>
+              <w:t>Total Score</w:t>
+            </w:r>
+            <w:r>
+              <w:rPr>
+                <w:rFonts w:ascii="Arial" w:hAnsi="Arial" w:cs="Arial"/>
+                <w:sz w:val="20"/>
+                <w:szCs w:val="24"/>
+              </w:rPr>
+              <w:t xml:space="preserve"> (up to 100)</w:t>
+            </w:r>
+          </w:p>
+        </w:tc>
+        <w:tc>
+          <w:tcPr>
+            <w:tcW w:w="5487" w:type="dxa"/>
+            <w:vAlign w:val="center"/>
+          </w:tcPr>
+          <w:p>
+            <w:pPr>
+              <w:ind w:firstLine="400"/>
+              <w:jc w:val="center"/>
+              <w:cnfStyle w:val="000000000000" w:firstRow="0" w:lastRow="0" w:firstColumn="0" w:lastColumn="0" w:oddVBand="0" w:evenVBand="0" w:oddHBand="0" w:evenHBand="0" w:firstRowFirstColumn="0" w:firstRowLastColumn="0" w:lastRowFirstColumn="0" w:lastRowLastColumn="0"/>
+              <w:rPr>
+                <w:rFonts w:ascii="Arial" w:hAnsi="Arial" w:cs="Arial"/>
+                <w:sz w:val="20"/>
+                <w:szCs w:val="24"/>
+              </w:rPr>
+            </w:pPr>
+            <w:r>
+              <w:rPr>
+                <w:rFonts w:ascii="Arial" w:hAnsi="Arial" w:cs="Arial" w:hint="eastAsia"/>
+                <w:sz w:val="20"/>
+                <w:szCs w:val="24"/>
+              </w:rPr>
+              <w:t>100</w:t>
+            </w:r>
+          </w:p>
+        </w:tc>
+      </w:tr>
+      <w:tr>
+        <w:trPr>
+          <w:cnfStyle w:val="000000100000" w:firstRow="0" w:lastRow="0" w:firstColumn="0" w:lastColumn="0" w:oddVBand="0" w:evenVBand="0" w:oddHBand="1" w:evenHBand="0" w:firstRowFirstColumn="0" w:firstRowLastColumn="0" w:lastRowFirstColumn="0" w:lastRowLastColumn="0"/>
+          <w:trHeight w:val="490"/>
+        </w:trPr>
+        <w:tc>
+          <w:tcPr>
+            <w:cnfStyle w:val="001000000000" w:firstRow="0" w:lastRow="0" w:firstColumn="1" w:lastColumn="0" w:oddVBand="0" w:evenVBand="0" w:oddHBand="0" w:evenHBand="0" w:firstRowFirstColumn="0" w:firstRowLastColumn="0" w:lastRowFirstColumn="0" w:lastRowLastColumn="0"/>
+            <w:tcW w:w="3369" w:type="dxa"/>
+            <w:vAlign w:val="center"/>
+          </w:tcPr>
+          <w:p>
+            <w:pPr>
+              <w:ind w:firstLine="400"/>
+              <w:jc w:val="center"/>
+              <w:rPr>
+                <w:rFonts w:ascii="Arial" w:hAnsi="Arial" w:cs="Arial"/>
+                <w:b w:val="0"/>
+                <w:sz w:val="20"/>
+                <w:szCs w:val="24"/>
+              </w:rPr>
+            </w:pPr>
+            <w:r>
+              <w:rPr>
+                <w:rFonts w:ascii="Arial" w:hAnsi="Arial" w:cs="Arial"/>
+                <w:sz w:val="20"/>
+                <w:szCs w:val="24"/>
+              </w:rPr>
+              <w:t xml:space="preserve">Overall </w:t>
+            </w:r>
+            <w:r>
+              <w:rPr>
+                <w:rFonts w:ascii="Arial" w:hAnsi="Arial" w:cs="Arial" w:hint="eastAsia"/>
+                <w:sz w:val="20"/>
+                <w:szCs w:val="24"/>
+              </w:rPr>
+              <w:t xml:space="preserve">Review </w:t>
+            </w:r>
+            <w:r>
+              <w:rPr>
+                <w:rFonts w:ascii="Arial" w:hAnsi="Arial" w:cs="Arial"/>
+                <w:sz w:val="20"/>
+                <w:szCs w:val="24"/>
+              </w:rPr>
+              <w:t>C</w:t>
+            </w:r>
+            <w:r>
+              <w:rPr>
+                <w:rFonts w:ascii="Arial" w:hAnsi="Arial" w:cs="Arial"/>
+                <w:sz w:val="20"/>
+                <w:szCs w:val="24"/>
+              </w:rPr>
+              <w:t>omment</w:t>
+            </w:r>
+            <w:r>
+              <w:rPr>
+                <w:rFonts w:ascii="Arial" w:hAnsi="Arial" w:cs="Arial"/>
+                <w:sz w:val="20"/>
+                <w:szCs w:val="24"/>
+              </w:rPr>
+              <w:t>s</w:t>
+            </w:r>
+          </w:p>
+        </w:tc>
+        <w:tc>
+          <w:tcPr>
+            <w:tcW w:w="5487" w:type="dxa"/>
+            <w:vAlign w:val="center"/>
+          </w:tcPr>
+          <w:p>
+            <w:pPr>
+              <w:ind w:firstLine="400"/>
+              <w:jc w:val="center"/>
+              <w:cnfStyle w:val="000000100000" w:firstRow="0" w:lastRow="0" w:firstColumn="0" w:lastColumn="0" w:oddVBand="0" w:evenVBand="0" w:oddHBand="1" w:evenHBand="0" w:firstRowFirstColumn="0" w:firstRowLastColumn="0" w:lastRowFirstColumn="0" w:lastRowLastColumn="0"/>
+              <w:rPr>
+                <w:rFonts w:ascii="Arial" w:hAnsi="Arial" w:cs="Arial"/>
+                <w:sz w:val="20"/>
+                <w:szCs w:val="24"/>
+              </w:rPr>
+            </w:pPr>
+            <w:r>
+              <w:rPr>
+                <w:rFonts w:ascii="Arial" w:hAnsi="Arial" w:cs="Arial"/>
+                <w:sz w:val="20"/>
+                <w:szCs w:val="24"/>
+              </w:rPr>
+              <w:t>做得很好</w:t>
+            </w:r>
+            <w:r>
+              <w:rPr>
+                <w:rFonts w:ascii="Arial" w:hAnsi="Arial" w:cs="Arial" w:hint="eastAsia"/>
+                <w:sz w:val="20"/>
+                <w:szCs w:val="24"/>
+              </w:rPr>
+              <w:t>，</w:t>
+            </w:r>
+            <w:r>
+              <w:rPr>
+                <w:rFonts w:ascii="Arial" w:hAnsi="Arial" w:cs="Arial"/>
+                <w:sz w:val="20"/>
+                <w:szCs w:val="24"/>
+              </w:rPr>
+              <w:t>继续努力</w:t>
+            </w:r>
+            <w:r>
+              <w:rPr>
+                <w:rFonts w:ascii="Arial" w:hAnsi="Arial" w:cs="Arial" w:hint="eastAsia"/>
+                <w:sz w:val="20"/>
+                <w:szCs w:val="24"/>
+              </w:rPr>
+              <w:t>！</w:t>
+            </w:r>
+          </w:p>
+        </w:tc>
+      </w:tr>
+    </w:tbl>
+    <w:p>
+      <w:pPr>
+        <w:pStyle w:val="1"/>
+        <w:numPr>
+          <w:ilvl w:val="0"/>
+          <w:numId w:val="1"/>
+        </w:numPr>
+        <w:rPr>
+          <w:rFonts w:hint="eastAsia"/>
+        </w:rPr>
+      </w:pPr>
     </w:p>
     <w:p>
       <w:pPr>
@@ -7394,6 +9112,14 @@
           <w:rFonts w:hint="eastAsia"/>
         </w:rPr>
       </w:pPr>
+      <w:r>
+        <w:rPr>
+          <w:rFonts w:hint="eastAsia"/>
+        </w:rPr>
+        <w:t>N/A</w:t>
+      </w:r>
+      <w:bookmarkStart w:id="1" w:name="_GoBack"/>
+      <w:bookmarkEnd w:id="1"/>
     </w:p>
     <w:sectPr>
       <w:pgSz w:w="11906" w:h="16838"/>

</xml_diff>